<commit_message>
added screen shs to phase9 doc
</commit_message>
<xml_diff>
--- a/prj2/phase9_audit.docx
+++ b/prj2/phase9_audit.docx
@@ -2788,7 +2788,7 @@
       <w:pPr>
         <w:bidi/>
         <w:rPr>
-          <w:rFonts w:cs="B Nazanin" w:hint="cs"/>
+          <w:rFonts w:cs="B Nazanin"/>
           <w:b/>
           <w:bCs/>
           <w:sz w:val="20"/>
@@ -2796,6 +2796,575 @@
           <w:lang w:bidi="fa-IR"/>
         </w:rPr>
       </w:pPr>
+      <w:r>
+        <w:rPr>
+          <w:rFonts w:cs="B Nazanin"/>
+          <w:b/>
+          <w:bCs/>
+          <w:noProof/>
+          <w:sz w:val="20"/>
+          <w:szCs w:val="20"/>
+          <w:rtl/>
+        </w:rPr>
+        <w:lastRenderedPageBreak/>
+        <w:drawing>
+          <wp:inline distT="0" distB="0" distL="0" distR="0">
+            <wp:extent cx="5943600" cy="6100500"/>
+            <wp:effectExtent l="0" t="0" r="0" b="0"/>
+            <wp:docPr id="2" name="Picture 2" descr="C:\Users\asus\Pictures\Screenshots\Screenshot 2025-12-25 015544.png"/>
+            <wp:cNvGraphicFramePr>
+              <a:graphicFrameLocks xmlns:a="http://schemas.openxmlformats.org/drawingml/2006/main" noChangeAspect="1"/>
+            </wp:cNvGraphicFramePr>
+            <a:graphic xmlns:a="http://schemas.openxmlformats.org/drawingml/2006/main">
+              <a:graphicData uri="http://schemas.openxmlformats.org/drawingml/2006/picture">
+                <pic:pic xmlns:pic="http://schemas.openxmlformats.org/drawingml/2006/picture">
+                  <pic:nvPicPr>
+                    <pic:cNvPr id="0" name="Picture 1" descr="C:\Users\asus\Pictures\Screenshots\Screenshot 2025-12-25 015544.png"/>
+                    <pic:cNvPicPr>
+                      <a:picLocks noChangeAspect="1" noChangeArrowheads="1"/>
+                    </pic:cNvPicPr>
+                  </pic:nvPicPr>
+                  <pic:blipFill>
+                    <a:blip r:embed="rId5">
+                      <a:extLst>
+                        <a:ext uri="{28A0092B-C50C-407E-A947-70E740481C1C}">
+                          <a14:useLocalDpi xmlns:a14="http://schemas.microsoft.com/office/drawing/2010/main" val="0"/>
+                        </a:ext>
+                      </a:extLst>
+                    </a:blip>
+                    <a:srcRect/>
+                    <a:stretch>
+                      <a:fillRect/>
+                    </a:stretch>
+                  </pic:blipFill>
+                  <pic:spPr bwMode="auto">
+                    <a:xfrm>
+                      <a:off x="0" y="0"/>
+                      <a:ext cx="5943600" cy="6100500"/>
+                    </a:xfrm>
+                    <a:prstGeom prst="rect">
+                      <a:avLst/>
+                    </a:prstGeom>
+                    <a:noFill/>
+                    <a:ln>
+                      <a:noFill/>
+                    </a:ln>
+                  </pic:spPr>
+                </pic:pic>
+              </a:graphicData>
+            </a:graphic>
+          </wp:inline>
+        </w:drawing>
+      </w:r>
+    </w:p>
+    <w:p>
+      <w:pPr>
+        <w:bidi/>
+        <w:rPr>
+          <w:rFonts w:cs="B Nazanin"/>
+          <w:b/>
+          <w:bCs/>
+          <w:sz w:val="20"/>
+          <w:szCs w:val="20"/>
+          <w:lang w:bidi="fa-IR"/>
+        </w:rPr>
+      </w:pPr>
+      <w:r>
+        <w:rPr>
+          <w:rFonts w:cs="B Nazanin"/>
+          <w:b/>
+          <w:bCs/>
+          <w:noProof/>
+          <w:sz w:val="20"/>
+          <w:szCs w:val="20"/>
+          <w:rtl/>
+        </w:rPr>
+        <w:lastRenderedPageBreak/>
+        <w:drawing>
+          <wp:inline distT="0" distB="0" distL="0" distR="0">
+            <wp:extent cx="5943600" cy="5755912"/>
+            <wp:effectExtent l="0" t="0" r="0" b="0"/>
+            <wp:docPr id="6" name="Picture 6" descr="C:\Users\asus\Pictures\Screenshots\Screenshot 2025-12-25 015628.png"/>
+            <wp:cNvGraphicFramePr>
+              <a:graphicFrameLocks xmlns:a="http://schemas.openxmlformats.org/drawingml/2006/main" noChangeAspect="1"/>
+            </wp:cNvGraphicFramePr>
+            <a:graphic xmlns:a="http://schemas.openxmlformats.org/drawingml/2006/main">
+              <a:graphicData uri="http://schemas.openxmlformats.org/drawingml/2006/picture">
+                <pic:pic xmlns:pic="http://schemas.openxmlformats.org/drawingml/2006/picture">
+                  <pic:nvPicPr>
+                    <pic:cNvPr id="0" name="Picture 5" descr="C:\Users\asus\Pictures\Screenshots\Screenshot 2025-12-25 015628.png"/>
+                    <pic:cNvPicPr>
+                      <a:picLocks noChangeAspect="1" noChangeArrowheads="1"/>
+                    </pic:cNvPicPr>
+                  </pic:nvPicPr>
+                  <pic:blipFill>
+                    <a:blip r:embed="rId6">
+                      <a:extLst>
+                        <a:ext uri="{28A0092B-C50C-407E-A947-70E740481C1C}">
+                          <a14:useLocalDpi xmlns:a14="http://schemas.microsoft.com/office/drawing/2010/main" val="0"/>
+                        </a:ext>
+                      </a:extLst>
+                    </a:blip>
+                    <a:srcRect/>
+                    <a:stretch>
+                      <a:fillRect/>
+                    </a:stretch>
+                  </pic:blipFill>
+                  <pic:spPr bwMode="auto">
+                    <a:xfrm>
+                      <a:off x="0" y="0"/>
+                      <a:ext cx="5943600" cy="5755912"/>
+                    </a:xfrm>
+                    <a:prstGeom prst="rect">
+                      <a:avLst/>
+                    </a:prstGeom>
+                    <a:noFill/>
+                    <a:ln>
+                      <a:noFill/>
+                    </a:ln>
+                  </pic:spPr>
+                </pic:pic>
+              </a:graphicData>
+            </a:graphic>
+          </wp:inline>
+        </w:drawing>
+      </w:r>
+    </w:p>
+    <w:p>
+      <w:pPr>
+        <w:bidi/>
+        <w:rPr>
+          <w:rFonts w:cs="B Nazanin"/>
+          <w:b/>
+          <w:bCs/>
+          <w:sz w:val="20"/>
+          <w:szCs w:val="20"/>
+          <w:lang w:bidi="fa-IR"/>
+        </w:rPr>
+      </w:pPr>
+      <w:r>
+        <w:rPr>
+          <w:rFonts w:cs="B Nazanin"/>
+          <w:b/>
+          <w:bCs/>
+          <w:noProof/>
+          <w:sz w:val="20"/>
+          <w:szCs w:val="20"/>
+          <w:rtl/>
+        </w:rPr>
+        <w:lastRenderedPageBreak/>
+        <w:drawing>
+          <wp:inline distT="0" distB="0" distL="0" distR="0">
+            <wp:extent cx="5943600" cy="4759497"/>
+            <wp:effectExtent l="0" t="0" r="0" b="3175"/>
+            <wp:docPr id="7" name="Picture 7" descr="C:\Users\asus\Pictures\Screenshots\Screenshot 2025-12-25 015646.png"/>
+            <wp:cNvGraphicFramePr>
+              <a:graphicFrameLocks xmlns:a="http://schemas.openxmlformats.org/drawingml/2006/main" noChangeAspect="1"/>
+            </wp:cNvGraphicFramePr>
+            <a:graphic xmlns:a="http://schemas.openxmlformats.org/drawingml/2006/main">
+              <a:graphicData uri="http://schemas.openxmlformats.org/drawingml/2006/picture">
+                <pic:pic xmlns:pic="http://schemas.openxmlformats.org/drawingml/2006/picture">
+                  <pic:nvPicPr>
+                    <pic:cNvPr id="0" name="Picture 6" descr="C:\Users\asus\Pictures\Screenshots\Screenshot 2025-12-25 015646.png"/>
+                    <pic:cNvPicPr>
+                      <a:picLocks noChangeAspect="1" noChangeArrowheads="1"/>
+                    </pic:cNvPicPr>
+                  </pic:nvPicPr>
+                  <pic:blipFill>
+                    <a:blip r:embed="rId7">
+                      <a:extLst>
+                        <a:ext uri="{28A0092B-C50C-407E-A947-70E740481C1C}">
+                          <a14:useLocalDpi xmlns:a14="http://schemas.microsoft.com/office/drawing/2010/main" val="0"/>
+                        </a:ext>
+                      </a:extLst>
+                    </a:blip>
+                    <a:srcRect/>
+                    <a:stretch>
+                      <a:fillRect/>
+                    </a:stretch>
+                  </pic:blipFill>
+                  <pic:spPr bwMode="auto">
+                    <a:xfrm>
+                      <a:off x="0" y="0"/>
+                      <a:ext cx="5943600" cy="4759497"/>
+                    </a:xfrm>
+                    <a:prstGeom prst="rect">
+                      <a:avLst/>
+                    </a:prstGeom>
+                    <a:noFill/>
+                    <a:ln>
+                      <a:noFill/>
+                    </a:ln>
+                  </pic:spPr>
+                </pic:pic>
+              </a:graphicData>
+            </a:graphic>
+          </wp:inline>
+        </w:drawing>
+      </w:r>
+    </w:p>
+    <w:p>
+      <w:pPr>
+        <w:bidi/>
+        <w:rPr>
+          <w:rFonts w:cs="B Nazanin"/>
+          <w:b/>
+          <w:bCs/>
+          <w:sz w:val="20"/>
+          <w:szCs w:val="20"/>
+          <w:lang w:bidi="fa-IR"/>
+        </w:rPr>
+      </w:pPr>
+      <w:r>
+        <w:rPr>
+          <w:rFonts w:cs="B Nazanin"/>
+          <w:b/>
+          <w:bCs/>
+          <w:noProof/>
+          <w:sz w:val="20"/>
+          <w:szCs w:val="20"/>
+          <w:rtl/>
+        </w:rPr>
+        <w:lastRenderedPageBreak/>
+        <w:drawing>
+          <wp:inline distT="0" distB="0" distL="0" distR="0">
+            <wp:extent cx="5943600" cy="4715754"/>
+            <wp:effectExtent l="0" t="0" r="0" b="8890"/>
+            <wp:docPr id="8" name="Picture 8" descr="C:\Users\asus\Pictures\Screenshots\Screenshot 2025-12-25 015714.png"/>
+            <wp:cNvGraphicFramePr>
+              <a:graphicFrameLocks xmlns:a="http://schemas.openxmlformats.org/drawingml/2006/main" noChangeAspect="1"/>
+            </wp:cNvGraphicFramePr>
+            <a:graphic xmlns:a="http://schemas.openxmlformats.org/drawingml/2006/main">
+              <a:graphicData uri="http://schemas.openxmlformats.org/drawingml/2006/picture">
+                <pic:pic xmlns:pic="http://schemas.openxmlformats.org/drawingml/2006/picture">
+                  <pic:nvPicPr>
+                    <pic:cNvPr id="0" name="Picture 7" descr="C:\Users\asus\Pictures\Screenshots\Screenshot 2025-12-25 015714.png"/>
+                    <pic:cNvPicPr>
+                      <a:picLocks noChangeAspect="1" noChangeArrowheads="1"/>
+                    </pic:cNvPicPr>
+                  </pic:nvPicPr>
+                  <pic:blipFill>
+                    <a:blip r:embed="rId8">
+                      <a:extLst>
+                        <a:ext uri="{28A0092B-C50C-407E-A947-70E740481C1C}">
+                          <a14:useLocalDpi xmlns:a14="http://schemas.microsoft.com/office/drawing/2010/main" val="0"/>
+                        </a:ext>
+                      </a:extLst>
+                    </a:blip>
+                    <a:srcRect/>
+                    <a:stretch>
+                      <a:fillRect/>
+                    </a:stretch>
+                  </pic:blipFill>
+                  <pic:spPr bwMode="auto">
+                    <a:xfrm>
+                      <a:off x="0" y="0"/>
+                      <a:ext cx="5943600" cy="4715754"/>
+                    </a:xfrm>
+                    <a:prstGeom prst="rect">
+                      <a:avLst/>
+                    </a:prstGeom>
+                    <a:noFill/>
+                    <a:ln>
+                      <a:noFill/>
+                    </a:ln>
+                  </pic:spPr>
+                </pic:pic>
+              </a:graphicData>
+            </a:graphic>
+          </wp:inline>
+        </w:drawing>
+      </w:r>
+    </w:p>
+    <w:p>
+      <w:pPr>
+        <w:bidi/>
+        <w:rPr>
+          <w:rFonts w:cs="B Nazanin"/>
+          <w:b/>
+          <w:bCs/>
+          <w:sz w:val="20"/>
+          <w:szCs w:val="20"/>
+          <w:lang w:bidi="fa-IR"/>
+        </w:rPr>
+      </w:pPr>
+      <w:r>
+        <w:rPr>
+          <w:rFonts w:cs="B Nazanin"/>
+          <w:b/>
+          <w:bCs/>
+          <w:noProof/>
+          <w:sz w:val="20"/>
+          <w:szCs w:val="20"/>
+          <w:rtl/>
+        </w:rPr>
+        <w:lastRenderedPageBreak/>
+        <w:drawing>
+          <wp:inline distT="0" distB="0" distL="0" distR="0">
+            <wp:extent cx="5943600" cy="5705741"/>
+            <wp:effectExtent l="0" t="0" r="0" b="9525"/>
+            <wp:docPr id="9" name="Picture 9" descr="C:\Users\asus\Pictures\Screenshots\Screenshot 2025-12-25 015736.png"/>
+            <wp:cNvGraphicFramePr>
+              <a:graphicFrameLocks xmlns:a="http://schemas.openxmlformats.org/drawingml/2006/main" noChangeAspect="1"/>
+            </wp:cNvGraphicFramePr>
+            <a:graphic xmlns:a="http://schemas.openxmlformats.org/drawingml/2006/main">
+              <a:graphicData uri="http://schemas.openxmlformats.org/drawingml/2006/picture">
+                <pic:pic xmlns:pic="http://schemas.openxmlformats.org/drawingml/2006/picture">
+                  <pic:nvPicPr>
+                    <pic:cNvPr id="0" name="Picture 8" descr="C:\Users\asus\Pictures\Screenshots\Screenshot 2025-12-25 015736.png"/>
+                    <pic:cNvPicPr>
+                      <a:picLocks noChangeAspect="1" noChangeArrowheads="1"/>
+                    </pic:cNvPicPr>
+                  </pic:nvPicPr>
+                  <pic:blipFill>
+                    <a:blip r:embed="rId9">
+                      <a:extLst>
+                        <a:ext uri="{28A0092B-C50C-407E-A947-70E740481C1C}">
+                          <a14:useLocalDpi xmlns:a14="http://schemas.microsoft.com/office/drawing/2010/main" val="0"/>
+                        </a:ext>
+                      </a:extLst>
+                    </a:blip>
+                    <a:srcRect/>
+                    <a:stretch>
+                      <a:fillRect/>
+                    </a:stretch>
+                  </pic:blipFill>
+                  <pic:spPr bwMode="auto">
+                    <a:xfrm>
+                      <a:off x="0" y="0"/>
+                      <a:ext cx="5943600" cy="5705741"/>
+                    </a:xfrm>
+                    <a:prstGeom prst="rect">
+                      <a:avLst/>
+                    </a:prstGeom>
+                    <a:noFill/>
+                    <a:ln>
+                      <a:noFill/>
+                    </a:ln>
+                  </pic:spPr>
+                </pic:pic>
+              </a:graphicData>
+            </a:graphic>
+          </wp:inline>
+        </w:drawing>
+      </w:r>
+    </w:p>
+    <w:p>
+      <w:pPr>
+        <w:bidi/>
+        <w:rPr>
+          <w:rFonts w:cs="B Nazanin"/>
+          <w:b/>
+          <w:bCs/>
+          <w:sz w:val="20"/>
+          <w:szCs w:val="20"/>
+          <w:lang w:bidi="fa-IR"/>
+        </w:rPr>
+      </w:pPr>
+      <w:r>
+        <w:rPr>
+          <w:rFonts w:cs="B Nazanin"/>
+          <w:b/>
+          <w:bCs/>
+          <w:noProof/>
+          <w:sz w:val="20"/>
+          <w:szCs w:val="20"/>
+          <w:rtl/>
+        </w:rPr>
+        <w:drawing>
+          <wp:inline distT="0" distB="0" distL="0" distR="0">
+            <wp:extent cx="5943600" cy="1313372"/>
+            <wp:effectExtent l="0" t="0" r="0" b="1270"/>
+            <wp:docPr id="10" name="Picture 10" descr="C:\Users\asus\Pictures\Screenshots\Screenshot 2025-12-25 015757.png"/>
+            <wp:cNvGraphicFramePr>
+              <a:graphicFrameLocks xmlns:a="http://schemas.openxmlformats.org/drawingml/2006/main" noChangeAspect="1"/>
+            </wp:cNvGraphicFramePr>
+            <a:graphic xmlns:a="http://schemas.openxmlformats.org/drawingml/2006/main">
+              <a:graphicData uri="http://schemas.openxmlformats.org/drawingml/2006/picture">
+                <pic:pic xmlns:pic="http://schemas.openxmlformats.org/drawingml/2006/picture">
+                  <pic:nvPicPr>
+                    <pic:cNvPr id="0" name="Picture 9" descr="C:\Users\asus\Pictures\Screenshots\Screenshot 2025-12-25 015757.png"/>
+                    <pic:cNvPicPr>
+                      <a:picLocks noChangeAspect="1" noChangeArrowheads="1"/>
+                    </pic:cNvPicPr>
+                  </pic:nvPicPr>
+                  <pic:blipFill>
+                    <a:blip r:embed="rId10">
+                      <a:extLst>
+                        <a:ext uri="{28A0092B-C50C-407E-A947-70E740481C1C}">
+                          <a14:useLocalDpi xmlns:a14="http://schemas.microsoft.com/office/drawing/2010/main" val="0"/>
+                        </a:ext>
+                      </a:extLst>
+                    </a:blip>
+                    <a:srcRect/>
+                    <a:stretch>
+                      <a:fillRect/>
+                    </a:stretch>
+                  </pic:blipFill>
+                  <pic:spPr bwMode="auto">
+                    <a:xfrm>
+                      <a:off x="0" y="0"/>
+                      <a:ext cx="5943600" cy="1313372"/>
+                    </a:xfrm>
+                    <a:prstGeom prst="rect">
+                      <a:avLst/>
+                    </a:prstGeom>
+                    <a:noFill/>
+                    <a:ln>
+                      <a:noFill/>
+                    </a:ln>
+                  </pic:spPr>
+                </pic:pic>
+              </a:graphicData>
+            </a:graphic>
+          </wp:inline>
+        </w:drawing>
+      </w:r>
+    </w:p>
+    <w:p>
+      <w:pPr>
+        <w:bidi/>
+        <w:rPr>
+          <w:rFonts w:cs="B Nazanin"/>
+          <w:b/>
+          <w:bCs/>
+          <w:sz w:val="20"/>
+          <w:szCs w:val="20"/>
+          <w:lang w:bidi="fa-IR"/>
+        </w:rPr>
+      </w:pPr>
+      <w:r>
+        <w:rPr>
+          <w:rFonts w:cs="B Nazanin"/>
+          <w:b/>
+          <w:bCs/>
+          <w:noProof/>
+          <w:sz w:val="20"/>
+          <w:szCs w:val="20"/>
+          <w:rtl/>
+        </w:rPr>
+        <w:lastRenderedPageBreak/>
+        <w:drawing>
+          <wp:inline distT="0" distB="0" distL="0" distR="0">
+            <wp:extent cx="5943600" cy="2679379"/>
+            <wp:effectExtent l="0" t="0" r="0" b="6985"/>
+            <wp:docPr id="11" name="Picture 11" descr="C:\Users\asus\Pictures\Screenshots\Screenshot 2025-12-25 015812.png"/>
+            <wp:cNvGraphicFramePr>
+              <a:graphicFrameLocks xmlns:a="http://schemas.openxmlformats.org/drawingml/2006/main" noChangeAspect="1"/>
+            </wp:cNvGraphicFramePr>
+            <a:graphic xmlns:a="http://schemas.openxmlformats.org/drawingml/2006/main">
+              <a:graphicData uri="http://schemas.openxmlformats.org/drawingml/2006/picture">
+                <pic:pic xmlns:pic="http://schemas.openxmlformats.org/drawingml/2006/picture">
+                  <pic:nvPicPr>
+                    <pic:cNvPr id="0" name="Picture 10" descr="C:\Users\asus\Pictures\Screenshots\Screenshot 2025-12-25 015812.png"/>
+                    <pic:cNvPicPr>
+                      <a:picLocks noChangeAspect="1" noChangeArrowheads="1"/>
+                    </pic:cNvPicPr>
+                  </pic:nvPicPr>
+                  <pic:blipFill>
+                    <a:blip r:embed="rId11">
+                      <a:extLst>
+                        <a:ext uri="{28A0092B-C50C-407E-A947-70E740481C1C}">
+                          <a14:useLocalDpi xmlns:a14="http://schemas.microsoft.com/office/drawing/2010/main" val="0"/>
+                        </a:ext>
+                      </a:extLst>
+                    </a:blip>
+                    <a:srcRect/>
+                    <a:stretch>
+                      <a:fillRect/>
+                    </a:stretch>
+                  </pic:blipFill>
+                  <pic:spPr bwMode="auto">
+                    <a:xfrm>
+                      <a:off x="0" y="0"/>
+                      <a:ext cx="5943600" cy="2679379"/>
+                    </a:xfrm>
+                    <a:prstGeom prst="rect">
+                      <a:avLst/>
+                    </a:prstGeom>
+                    <a:noFill/>
+                    <a:ln>
+                      <a:noFill/>
+                    </a:ln>
+                  </pic:spPr>
+                </pic:pic>
+              </a:graphicData>
+            </a:graphic>
+          </wp:inline>
+        </w:drawing>
+      </w:r>
+    </w:p>
+    <w:p>
+      <w:pPr>
+        <w:bidi/>
+        <w:rPr>
+          <w:rFonts w:cs="B Nazanin"/>
+          <w:b/>
+          <w:bCs/>
+          <w:sz w:val="20"/>
+          <w:szCs w:val="20"/>
+          <w:lang w:bidi="fa-IR"/>
+        </w:rPr>
+      </w:pPr>
+      <w:r>
+        <w:rPr>
+          <w:rFonts w:cs="B Nazanin"/>
+          <w:b/>
+          <w:bCs/>
+          <w:noProof/>
+          <w:sz w:val="20"/>
+          <w:szCs w:val="20"/>
+          <w:rtl/>
+        </w:rPr>
+        <w:drawing>
+          <wp:inline distT="0" distB="0" distL="0" distR="0">
+            <wp:extent cx="5943600" cy="1613727"/>
+            <wp:effectExtent l="0" t="0" r="0" b="5715"/>
+            <wp:docPr id="12" name="Picture 12" descr="C:\Users\asus\Pictures\Screenshots\Screenshot 2025-12-25 015840.png"/>
+            <wp:cNvGraphicFramePr>
+              <a:graphicFrameLocks xmlns:a="http://schemas.openxmlformats.org/drawingml/2006/main" noChangeAspect="1"/>
+            </wp:cNvGraphicFramePr>
+            <a:graphic xmlns:a="http://schemas.openxmlformats.org/drawingml/2006/main">
+              <a:graphicData uri="http://schemas.openxmlformats.org/drawingml/2006/picture">
+                <pic:pic xmlns:pic="http://schemas.openxmlformats.org/drawingml/2006/picture">
+                  <pic:nvPicPr>
+                    <pic:cNvPr id="0" name="Picture 11" descr="C:\Users\asus\Pictures\Screenshots\Screenshot 2025-12-25 015840.png"/>
+                    <pic:cNvPicPr>
+                      <a:picLocks noChangeAspect="1" noChangeArrowheads="1"/>
+                    </pic:cNvPicPr>
+                  </pic:nvPicPr>
+                  <pic:blipFill>
+                    <a:blip r:embed="rId12" cstate="print">
+                      <a:extLst>
+                        <a:ext uri="{28A0092B-C50C-407E-A947-70E740481C1C}">
+                          <a14:useLocalDpi xmlns:a14="http://schemas.microsoft.com/office/drawing/2010/main" val="0"/>
+                        </a:ext>
+                      </a:extLst>
+                    </a:blip>
+                    <a:srcRect/>
+                    <a:stretch>
+                      <a:fillRect/>
+                    </a:stretch>
+                  </pic:blipFill>
+                  <pic:spPr bwMode="auto">
+                    <a:xfrm>
+                      <a:off x="0" y="0"/>
+                      <a:ext cx="5943600" cy="1613727"/>
+                    </a:xfrm>
+                    <a:prstGeom prst="rect">
+                      <a:avLst/>
+                    </a:prstGeom>
+                    <a:noFill/>
+                    <a:ln>
+                      <a:noFill/>
+                    </a:ln>
+                  </pic:spPr>
+                </pic:pic>
+              </a:graphicData>
+            </a:graphic>
+          </wp:inline>
+        </w:drawing>
+      </w:r>
       <w:bookmarkStart w:id="0" w:name="_GoBack"/>
       <w:bookmarkEnd w:id="0"/>
     </w:p>

</xml_diff>